<commit_message>
Cập nhật tiến trình làm việc
</commit_message>
<xml_diff>
--- a/tien_trinh.docx
+++ b/tien_trinh.docx
@@ -19,116 +19,6 @@
     </w:p>
     <w:p>
       <w:pPr>
-        <w:rPr>
-          <w:rFonts w:hint="default"/>
-          <w:lang w:val="en-US"/>
-        </w:rPr>
-      </w:pPr>
-      <w:r>
-        <w:rPr>
-          <w:rFonts w:hint="default"/>
-          <w:lang w:val="en-US"/>
-        </w:rPr>
-        <w:t>Câu 1:</w:t>
-      </w:r>
-    </w:p>
-    <w:p>
-      <w:pPr>
-        <w:numPr>
-          <w:ilvl w:val="0"/>
-          <w:numId w:val="1"/>
-        </w:numPr>
-        <w:rPr>
-          <w:rFonts w:hint="default"/>
-          <w:lang w:val="en-US"/>
-        </w:rPr>
-      </w:pPr>
-      <w:r>
-        <w:rPr>
-          <w:rFonts w:hint="default"/>
-          <w:lang w:val="en-US"/>
-        </w:rPr>
-        <w:t>Hoàn thành</w:t>
-      </w:r>
-    </w:p>
-    <w:p>
-      <w:pPr>
-        <w:numPr>
-          <w:ilvl w:val="0"/>
-          <w:numId w:val="1"/>
-        </w:numPr>
-        <w:rPr>
-          <w:rFonts w:hint="default"/>
-          <w:lang w:val="en-US"/>
-        </w:rPr>
-      </w:pPr>
-      <w:r>
-        <w:rPr>
-          <w:rFonts w:hint="default"/>
-          <w:lang w:val="en-US"/>
-        </w:rPr>
-        <w:t>Đánh giá câu dịch</w:t>
-      </w:r>
-    </w:p>
-    <w:p>
-      <w:pPr>
-        <w:numPr>
-          <w:ilvl w:val="0"/>
-          <w:numId w:val="1"/>
-        </w:numPr>
-        <w:rPr>
-          <w:rFonts w:hint="default"/>
-          <w:lang w:val="en-US"/>
-        </w:rPr>
-      </w:pPr>
-      <w:r>
-        <w:rPr>
-          <w:rFonts w:hint="default"/>
-          <w:lang w:val="en-US"/>
-        </w:rPr>
-        <w:t>Hoàn thành</w:t>
-      </w:r>
-    </w:p>
-    <w:p>
-      <w:pPr>
-        <w:numPr>
-          <w:ilvl w:val="0"/>
-          <w:numId w:val="1"/>
-        </w:numPr>
-        <w:rPr>
-          <w:rFonts w:hint="default"/>
-          <w:lang w:val="en-US"/>
-        </w:rPr>
-      </w:pPr>
-      <w:r>
-        <w:rPr>
-          <w:rFonts w:hint="default"/>
-          <w:lang w:val="en-US"/>
-        </w:rPr>
-        <w:t>Chưa hoàn thành</w:t>
-      </w:r>
-    </w:p>
-    <w:p>
-      <w:pPr>
-        <w:numPr>
-          <w:ilvl w:val="0"/>
-          <w:numId w:val="1"/>
-        </w:numPr>
-        <w:rPr>
-          <w:rFonts w:hint="default"/>
-          <w:lang w:val="en-US"/>
-        </w:rPr>
-      </w:pPr>
-      <w:r>
-        <w:rPr>
-          <w:rFonts w:hint="default"/>
-          <w:lang w:val="en-US"/>
-        </w:rPr>
-        <w:t>Hoàn thành</w:t>
-      </w:r>
-    </w:p>
-    <w:p>
-      <w:pPr>
         <w:numPr>
           <w:numId w:val="0"/>
         </w:numPr>
@@ -142,14 +32,13 @@
           <w:rFonts w:hint="default"/>
           <w:lang w:val="en-US"/>
         </w:rPr>
-        <w:t>Câu 2:</w:t>
+        <w:t>Câu 1: Hoàn thành (có chỉnh sửa lại ở file Bai01_edit)</w:t>
       </w:r>
     </w:p>
     <w:p>
       <w:pPr>
         <w:numPr>
-          <w:ilvl w:val="0"/>
-          <w:numId w:val="2"/>
+          <w:numId w:val="0"/>
         </w:numPr>
         <w:rPr>
           <w:rFonts w:hint="default"/>
@@ -161,22 +50,86 @@
           <w:rFonts w:hint="default"/>
           <w:lang w:val="en-US"/>
         </w:rPr>
-        <w:t>Chủ đề: Chất lượng dịch vụ thư viện IUH + 2 câu hỏi (Mức độ hài lòng của sinh viên IUH đối với dịch vụ thư viện hiện tại như thế nào? + Những yếu tố nào ảnh hưởng đến sự hài lòng của sinh viên đối với thư viện)</w:t>
+        <w:t>Câu 2: Hoàn thành</w:t>
       </w:r>
     </w:p>
     <w:p>
       <w:pPr>
         <w:numPr>
-          <w:ilvl w:val="0"/>
-          <w:numId w:val="2"/>
+          <w:numId w:val="0"/>
         </w:numPr>
         <w:rPr>
           <w:rFonts w:hint="default"/>
           <w:lang w:val="en-US"/>
         </w:rPr>
       </w:pPr>
+      <w:r>
+        <w:rPr>
+          <w:rFonts w:hint="default"/>
+          <w:lang w:val="en-US"/>
+        </w:rPr>
+        <w:t>Câu 3:  Chưa hoàn thành</w:t>
+      </w:r>
+    </w:p>
+    <w:p>
+      <w:pPr>
+        <w:numPr>
+          <w:numId w:val="0"/>
+        </w:numPr>
+        <w:rPr>
+          <w:rFonts w:hint="default"/>
+          <w:lang w:val="en-US"/>
+        </w:rPr>
+      </w:pPr>
+      <w:r>
+        <w:rPr>
+          <w:rFonts w:hint="default"/>
+          <w:lang w:val="en-US"/>
+        </w:rPr>
+        <w:t>3.1. Hoàn thành 80%</w:t>
+      </w:r>
+    </w:p>
+    <w:p>
+      <w:pPr>
+        <w:numPr>
+          <w:numId w:val="0"/>
+        </w:numPr>
+        <w:rPr>
+          <w:rFonts w:hint="default"/>
+          <w:lang w:val="en-US"/>
+        </w:rPr>
+      </w:pPr>
+      <w:r>
+        <w:rPr>
+          <w:rFonts w:hint="default"/>
+          <w:lang w:val="en-US"/>
+        </w:rPr>
+        <w:t>3.2. Chưa hoàn thành</w:t>
+      </w:r>
       <w:bookmarkStart w:id="0" w:name="_GoBack"/>
       <w:bookmarkEnd w:id="0"/>
+    </w:p>
+    <w:p>
+      <w:pPr>
+        <w:numPr>
+          <w:numId w:val="0"/>
+        </w:numPr>
+        <w:rPr>
+          <w:rFonts w:hint="default"/>
+          <w:lang w:val="en-US"/>
+        </w:rPr>
+      </w:pPr>
+    </w:p>
+    <w:p>
+      <w:pPr>
+        <w:numPr>
+          <w:numId w:val="0"/>
+        </w:numPr>
+        <w:rPr>
+          <w:rFonts w:hint="default"/>
+          <w:lang w:val="en-US"/>
+        </w:rPr>
+      </w:pPr>
     </w:p>
     <w:sectPr>
       <w:pgSz w:w="11906" w:h="16838"/>
@@ -186,41 +139,6 @@
     </w:sectPr>
   </w:body>
 </w:document>
-</file>
-
-<file path=word/numbering.xml><?xml version="1.0" encoding="utf-8"?>
-<w:numbering xmlns:wpc="http://schemas.microsoft.com/office/word/2010/wordprocessingCanvas" xmlns:mc="http://schemas.openxmlformats.org/markup-compatibility/2006" xmlns:o="urn:schemas-microsoft-com:office:office" xmlns:r="http://schemas.openxmlformats.org/officeDocument/2006/relationships" xmlns:m="http://schemas.openxmlformats.org/officeDocument/2006/math" xmlns:v="urn:schemas-microsoft-com:vml" xmlns:wp14="http://schemas.microsoft.com/office/word/2010/wordprocessingDrawing" xmlns:wp="http://schemas.openxmlformats.org/drawingml/2006/wordprocessingDrawing" xmlns:w10="urn:schemas-microsoft-com:office:word" xmlns:w="http://schemas.openxmlformats.org/wordprocessingml/2006/main" xmlns:w14="http://schemas.microsoft.com/office/word/2010/wordml" xmlns:wpg="http://schemas.microsoft.com/office/word/2010/wordprocessingGroup" xmlns:wpi="http://schemas.microsoft.com/office/word/2010/wordprocessingInk" xmlns:wne="http://schemas.microsoft.com/office/word/2006/wordml" xmlns:wps="http://schemas.microsoft.com/office/word/2010/wordprocessingShape" xmlns:wpsCustomData="http://www.wps.cn/officeDocument/2013/wpsCustomData" mc:Ignorable="w14 wp14">
-  <w:abstractNum w:abstractNumId="0">
-    <w:nsid w:val="A0940901"/>
-    <w:multiLevelType w:val="singleLevel"/>
-    <w:tmpl w:val="A0940901"/>
-    <w:lvl w:ilvl="0" w:tentative="0">
-      <w:start w:val="1"/>
-      <w:numFmt w:val="decimal"/>
-      <w:suff w:val="space"/>
-      <w:lvlText w:val="%1-"/>
-      <w:lvlJc w:val="left"/>
-    </w:lvl>
-  </w:abstractNum>
-  <w:abstractNum w:abstractNumId="1">
-    <w:nsid w:val="E52F4F56"/>
-    <w:multiLevelType w:val="singleLevel"/>
-    <w:tmpl w:val="E52F4F56"/>
-    <w:lvl w:ilvl="0" w:tentative="0">
-      <w:start w:val="1"/>
-      <w:numFmt w:val="decimal"/>
-      <w:suff w:val="space"/>
-      <w:lvlText w:val="%1-"/>
-      <w:lvlJc w:val="left"/>
-    </w:lvl>
-  </w:abstractNum>
-  <w:num w:numId="1">
-    <w:abstractNumId w:val="1"/>
-  </w:num>
-  <w:num w:numId="2">
-    <w:abstractNumId w:val="0"/>
-  </w:num>
-</w:numbering>
 </file>
 
 <file path=word/styles.xml><?xml version="1.0" encoding="utf-8"?>

</xml_diff>